<commit_message>
se agrego mas funciones al codigo, conocer el tipo de vehiculo, dia de pico y placa
</commit_message>
<xml_diff>
--- a/placas/INFORME-RETO35-PLACA_AUTO.docx
+++ b/placas/INFORME-RETO35-PLACA_AUTO.docx
@@ -2,6 +2,90 @@
 <file path=word/document.xml><?xml version="1.0" encoding="utf-8"?>
 <w:document xmlns:wpc="http://schemas.microsoft.com/office/word/2010/wordprocessingCanvas" xmlns:cx="http://schemas.microsoft.com/office/drawing/2014/chartex" xmlns:cx1="http://schemas.microsoft.com/office/drawing/2015/9/8/chartex" xmlns:cx2="http://schemas.microsoft.com/office/drawing/2015/10/21/chartex" xmlns:cx3="http://schemas.microsoft.com/office/drawing/2016/5/9/chartex" xmlns:cx4="http://schemas.microsoft.com/office/drawing/2016/5/10/chartex" xmlns:cx5="http://schemas.microsoft.com/office/drawing/2016/5/11/chartex" xmlns:cx6="http://schemas.microsoft.com/office/drawing/2016/5/12/chartex" xmlns:cx7="http://schemas.microsoft.com/office/drawing/2016/5/13/chartex" xmlns:cx8="http://schemas.microsoft.com/office/drawing/2016/5/14/chartex" xmlns:mc="http://schemas.openxmlformats.org/markup-compatibility/2006" xmlns:aink="http://schemas.microsoft.com/office/drawing/2016/ink" xmlns:am3d="http://schemas.microsoft.com/office/drawing/2017/model3d" xmlns:o="urn:schemas-microsoft-com:office:office" xmlns:oel="http://schemas.microsoft.com/office/2019/extlst" xmlns:r="http://schemas.openxmlformats.org/officeDocument/2006/relationships" xmlns:m="http://schemas.openxmlformats.org/officeDocument/2006/math" xmlns:v="urn:schemas-microsoft-com:vml" xmlns:wp14="http://schemas.microsoft.com/office/word/2010/wordprocessingDrawing" xmlns:wp="http://schemas.openxmlformats.org/drawingml/2006/wordprocessingDrawing" xmlns:w10="urn:schemas-microsoft-com:office:word" xmlns:w="http://schemas.openxmlformats.org/wordprocessingml/2006/main" xmlns:w14="http://schemas.microsoft.com/office/word/2010/wordml" xmlns:w15="http://schemas.microsoft.com/office/word/2012/wordml" xmlns:w16cex="http://schemas.microsoft.com/office/word/2018/wordml/cex" xmlns:w16cid="http://schemas.microsoft.com/office/word/2016/wordml/cid" xmlns:w16="http://schemas.microsoft.com/office/word/2018/wordml" xmlns:w16du="http://schemas.microsoft.com/office/word/2023/wordml/word16du" xmlns:w16sdtdh="http://schemas.microsoft.com/office/word/2020/wordml/sdtdatahash" xmlns:w16sdtfl="http://schemas.microsoft.com/office/word/2024/wordml/sdtformatlock" xmlns:w16se="http://schemas.microsoft.com/office/word/2015/wordml/symex" xmlns:wpg="http://schemas.microsoft.com/office/word/2010/wordprocessingGroup" xmlns:wpi="http://schemas.microsoft.com/office/word/2010/wordprocessingInk" xmlns:wne="http://schemas.microsoft.com/office/word/2006/wordml" xmlns:wps="http://schemas.microsoft.com/office/word/2010/wordprocessingShape" mc:Ignorable="w14 w15 w16se w16cid w16 w16cex w16sdtdh w16sdtfl w16du wp14">
   <w:body>
+    <w:p>
+      <w:pPr>
+        <w:ind w:left="720" w:hanging="360"/>
+        <w:jc w:val="center"/>
+        <w:rPr>
+          <w:rFonts w:ascii="Times New Roman" w:hAnsi="Times New Roman" w:cs="Times New Roman"/>
+          <w:b/>
+          <w:bCs/>
+          <w:sz w:val="28"/>
+          <w:szCs w:val="28"/>
+        </w:rPr>
+      </w:pPr>
+      <w:r>
+        <w:rPr>
+          <w:rFonts w:ascii="Times New Roman" w:hAnsi="Times New Roman" w:cs="Times New Roman"/>
+          <w:b/>
+          <w:bCs/>
+          <w:sz w:val="28"/>
+          <w:szCs w:val="28"/>
+        </w:rPr>
+        <w:t>RETO 35.</w:t>
+      </w:r>
+    </w:p>
+    <w:p>
+      <w:pPr>
+        <w:ind w:left="720" w:hanging="360"/>
+        <w:jc w:val="center"/>
+        <w:rPr>
+          <w:rFonts w:ascii="Times New Roman" w:hAnsi="Times New Roman" w:cs="Times New Roman"/>
+          <w:b/>
+          <w:bCs/>
+          <w:sz w:val="28"/>
+          <w:szCs w:val="28"/>
+        </w:rPr>
+      </w:pPr>
+      <w:r>
+        <w:rPr>
+          <w:rFonts w:ascii="Times New Roman" w:hAnsi="Times New Roman" w:cs="Times New Roman"/>
+          <w:b/>
+          <w:bCs/>
+          <w:sz w:val="28"/>
+          <w:szCs w:val="28"/>
+        </w:rPr>
+        <w:t>EVIDENCIA PLACA DE AUTO.</w:t>
+      </w:r>
+    </w:p>
+    <w:p>
+      <w:pPr>
+        <w:ind w:left="720" w:hanging="360"/>
+        <w:rPr>
+          <w:rFonts w:ascii="Times New Roman" w:hAnsi="Times New Roman" w:cs="Times New Roman"/>
+        </w:rPr>
+      </w:pPr>
+      <w:r>
+        <w:rPr>
+          <w:rFonts w:ascii="Times New Roman" w:hAnsi="Times New Roman" w:cs="Times New Roman"/>
+          <w:b/>
+          <w:bCs/>
+        </w:rPr>
+        <w:t>Nombre:</w:t>
+      </w:r>
+      <w:r>
+        <w:rPr>
+          <w:rFonts w:ascii="Times New Roman" w:hAnsi="Times New Roman" w:cs="Times New Roman"/>
+        </w:rPr>
+        <w:t xml:space="preserve"> Roberto Mateo Molina Buele.</w:t>
+      </w:r>
+    </w:p>
+    <w:p>
+      <w:pPr>
+        <w:ind w:left="720" w:hanging="360"/>
+        <w:rPr>
+          <w:rFonts w:ascii="Times New Roman" w:hAnsi="Times New Roman" w:cs="Times New Roman"/>
+        </w:rPr>
+      </w:pPr>
+    </w:p>
+    <w:p>
+      <w:pPr>
+        <w:ind w:left="720" w:hanging="360"/>
+        <w:rPr>
+          <w:rFonts w:ascii="Times New Roman" w:hAnsi="Times New Roman" w:cs="Times New Roman"/>
+        </w:rPr>
+      </w:pPr>
+    </w:p>
     <w:p>
       <w:pPr>
         <w:pStyle w:val="Prrafodelista"/>
@@ -9,13 +93,28 @@
           <w:ilvl w:val="0"/>
           <w:numId w:val="1"/>
         </w:numPr>
+        <w:rPr>
+          <w:rFonts w:ascii="Times New Roman" w:hAnsi="Times New Roman" w:cs="Times New Roman"/>
+        </w:rPr>
       </w:pPr>
       <w:r>
+        <w:rPr>
+          <w:rFonts w:ascii="Times New Roman" w:hAnsi="Times New Roman" w:cs="Times New Roman"/>
+        </w:rPr>
         <w:t>Probando el funcionamiento del código hasta el paso 6.</w:t>
       </w:r>
     </w:p>
     <w:p>
+      <w:pPr>
+        <w:rPr>
+          <w:rFonts w:ascii="Times New Roman" w:hAnsi="Times New Roman" w:cs="Times New Roman"/>
+        </w:rPr>
+      </w:pPr>
       <w:r>
+        <w:rPr>
+          <w:rFonts w:ascii="Times New Roman" w:hAnsi="Times New Roman" w:cs="Times New Roman"/>
+          <w:noProof/>
+        </w:rPr>
         <w:drawing>
           <wp:anchor distT="0" distB="0" distL="114300" distR="114300" simplePos="0" relativeHeight="251658240" behindDoc="0" locked="0" layoutInCell="1" allowOverlap="1" wp14:anchorId="153F47DB" wp14:editId="415C76E3">
             <wp:simplePos x="0" y="0"/>
@@ -67,14 +166,59 @@
         </w:drawing>
       </w:r>
     </w:p>
-    <w:p/>
-    <w:p/>
-    <w:p/>
-    <w:p/>
-    <w:p/>
-    <w:p/>
-    <w:p>
+    <w:p>
+      <w:pPr>
+        <w:rPr>
+          <w:rFonts w:ascii="Times New Roman" w:hAnsi="Times New Roman" w:cs="Times New Roman"/>
+        </w:rPr>
+      </w:pPr>
+    </w:p>
+    <w:p>
+      <w:pPr>
+        <w:rPr>
+          <w:rFonts w:ascii="Times New Roman" w:hAnsi="Times New Roman" w:cs="Times New Roman"/>
+        </w:rPr>
+      </w:pPr>
+    </w:p>
+    <w:p>
+      <w:pPr>
+        <w:rPr>
+          <w:rFonts w:ascii="Times New Roman" w:hAnsi="Times New Roman" w:cs="Times New Roman"/>
+        </w:rPr>
+      </w:pPr>
+    </w:p>
+    <w:p>
+      <w:pPr>
+        <w:rPr>
+          <w:rFonts w:ascii="Times New Roman" w:hAnsi="Times New Roman" w:cs="Times New Roman"/>
+        </w:rPr>
+      </w:pPr>
+    </w:p>
+    <w:p>
+      <w:pPr>
+        <w:rPr>
+          <w:rFonts w:ascii="Times New Roman" w:hAnsi="Times New Roman" w:cs="Times New Roman"/>
+        </w:rPr>
+      </w:pPr>
+    </w:p>
+    <w:p>
+      <w:pPr>
+        <w:rPr>
+          <w:rFonts w:ascii="Times New Roman" w:hAnsi="Times New Roman" w:cs="Times New Roman"/>
+        </w:rPr>
+      </w:pPr>
+    </w:p>
+    <w:p>
+      <w:pPr>
+        <w:rPr>
+          <w:rFonts w:ascii="Times New Roman" w:hAnsi="Times New Roman" w:cs="Times New Roman"/>
+        </w:rPr>
+      </w:pPr>
       <w:r>
+        <w:rPr>
+          <w:rFonts w:ascii="Times New Roman" w:hAnsi="Times New Roman" w:cs="Times New Roman"/>
+          <w:noProof/>
+        </w:rPr>
         <w:drawing>
           <wp:anchor distT="0" distB="0" distL="114300" distR="114300" simplePos="0" relativeHeight="251660288" behindDoc="0" locked="0" layoutInCell="1" allowOverlap="1" wp14:anchorId="49423ED0" wp14:editId="3C6D1F74">
             <wp:simplePos x="0" y="0"/>
@@ -132,11 +276,23 @@
         </w:drawing>
       </w:r>
       <w:r>
+        <w:rPr>
+          <w:rFonts w:ascii="Times New Roman" w:hAnsi="Times New Roman" w:cs="Times New Roman"/>
+        </w:rPr>
         <w:t>Se presenta los errores que pueden existir y te indica en donde está el error.</w:t>
       </w:r>
     </w:p>
     <w:p>
+      <w:pPr>
+        <w:rPr>
+          <w:rFonts w:ascii="Times New Roman" w:hAnsi="Times New Roman" w:cs="Times New Roman"/>
+        </w:rPr>
+      </w:pPr>
       <w:r>
+        <w:rPr>
+          <w:rFonts w:ascii="Times New Roman" w:hAnsi="Times New Roman" w:cs="Times New Roman"/>
+          <w:noProof/>
+        </w:rPr>
         <w:drawing>
           <wp:anchor distT="0" distB="0" distL="114300" distR="114300" simplePos="0" relativeHeight="251659264" behindDoc="0" locked="0" layoutInCell="1" allowOverlap="1" wp14:anchorId="5520721C" wp14:editId="46621930">
             <wp:simplePos x="0" y="0"/>
@@ -194,13 +350,52 @@
         </w:drawing>
       </w:r>
     </w:p>
-    <w:p/>
-    <w:p/>
-    <w:p/>
-    <w:p/>
-    <w:p/>
-    <w:p>
+    <w:p>
+      <w:pPr>
+        <w:rPr>
+          <w:rFonts w:ascii="Times New Roman" w:hAnsi="Times New Roman" w:cs="Times New Roman"/>
+        </w:rPr>
+      </w:pPr>
+    </w:p>
+    <w:p>
+      <w:pPr>
+        <w:rPr>
+          <w:rFonts w:ascii="Times New Roman" w:hAnsi="Times New Roman" w:cs="Times New Roman"/>
+        </w:rPr>
+      </w:pPr>
+    </w:p>
+    <w:p>
+      <w:pPr>
+        <w:rPr>
+          <w:rFonts w:ascii="Times New Roman" w:hAnsi="Times New Roman" w:cs="Times New Roman"/>
+        </w:rPr>
+      </w:pPr>
+    </w:p>
+    <w:p>
+      <w:pPr>
+        <w:rPr>
+          <w:rFonts w:ascii="Times New Roman" w:hAnsi="Times New Roman" w:cs="Times New Roman"/>
+        </w:rPr>
+      </w:pPr>
+    </w:p>
+    <w:p>
+      <w:pPr>
+        <w:rPr>
+          <w:rFonts w:ascii="Times New Roman" w:hAnsi="Times New Roman" w:cs="Times New Roman"/>
+        </w:rPr>
+      </w:pPr>
+    </w:p>
+    <w:p>
+      <w:pPr>
+        <w:rPr>
+          <w:rFonts w:ascii="Times New Roman" w:hAnsi="Times New Roman" w:cs="Times New Roman"/>
+        </w:rPr>
+      </w:pPr>
       <w:r>
+        <w:rPr>
+          <w:rFonts w:ascii="Times New Roman" w:hAnsi="Times New Roman" w:cs="Times New Roman"/>
+          <w:noProof/>
+        </w:rPr>
         <w:drawing>
           <wp:anchor distT="0" distB="0" distL="114300" distR="114300" simplePos="0" relativeHeight="251662336" behindDoc="0" locked="0" layoutInCell="1" allowOverlap="1" wp14:anchorId="34B2B330" wp14:editId="0E8CB0AA">
             <wp:simplePos x="0" y="0"/>
@@ -257,60 +452,18 @@
           </wp:anchor>
         </w:drawing>
       </w:r>
+    </w:p>
+    <w:p>
+      <w:pPr>
+        <w:rPr>
+          <w:rFonts w:ascii="Times New Roman" w:hAnsi="Times New Roman" w:cs="Times New Roman"/>
+        </w:rPr>
+      </w:pPr>
       <w:r>
-        <w:drawing>
-          <wp:anchor distT="0" distB="0" distL="114300" distR="114300" simplePos="0" relativeHeight="251663360" behindDoc="0" locked="0" layoutInCell="1" allowOverlap="1" wp14:anchorId="21396638" wp14:editId="5860A452">
-            <wp:simplePos x="0" y="0"/>
-            <wp:positionH relativeFrom="column">
-              <wp:posOffset>2627282</wp:posOffset>
-            </wp:positionH>
-            <wp:positionV relativeFrom="paragraph">
-              <wp:posOffset>2352941</wp:posOffset>
-            </wp:positionV>
-            <wp:extent cx="3141345" cy="2252345"/>
-            <wp:effectExtent l="0" t="0" r="1905" b="0"/>
-            <wp:wrapSquare wrapText="bothSides"/>
-            <wp:docPr id="1484942525" name="Imagen 1" descr="Interfaz de usuario gráfica, Aplicación&#10;&#10;El contenido generado por IA puede ser incorrecto."/>
-            <wp:cNvGraphicFramePr>
-              <a:graphicFrameLocks xmlns:a="http://schemas.openxmlformats.org/drawingml/2006/main" noChangeAspect="1"/>
-            </wp:cNvGraphicFramePr>
-            <a:graphic xmlns:a="http://schemas.openxmlformats.org/drawingml/2006/main">
-              <a:graphicData uri="http://schemas.openxmlformats.org/drawingml/2006/picture">
-                <pic:pic xmlns:pic="http://schemas.openxmlformats.org/drawingml/2006/picture">
-                  <pic:nvPicPr>
-                    <pic:cNvPr id="1484942525" name="Imagen 1" descr="Interfaz de usuario gráfica, Aplicación&#10;&#10;El contenido generado por IA puede ser incorrecto."/>
-                    <pic:cNvPicPr/>
-                  </pic:nvPicPr>
-                  <pic:blipFill>
-                    <a:blip r:embed="rId9" cstate="print">
-                      <a:extLst>
-                        <a:ext uri="{28A0092B-C50C-407E-A947-70E740481C1C}">
-                          <a14:useLocalDpi xmlns:a14="http://schemas.microsoft.com/office/drawing/2010/main" val="0"/>
-                        </a:ext>
-                      </a:extLst>
-                    </a:blip>
-                    <a:stretch>
-                      <a:fillRect/>
-                    </a:stretch>
-                  </pic:blipFill>
-                  <pic:spPr>
-                    <a:xfrm>
-                      <a:off x="0" y="0"/>
-                      <a:ext cx="3141345" cy="2252345"/>
-                    </a:xfrm>
-                    <a:prstGeom prst="rect">
-                      <a:avLst/>
-                    </a:prstGeom>
-                  </pic:spPr>
-                </pic:pic>
-              </a:graphicData>
-            </a:graphic>
-          </wp:anchor>
-        </w:drawing>
-      </w:r>
-    </w:p>
-    <w:p>
-      <w:r>
+        <w:rPr>
+          <w:rFonts w:ascii="Times New Roman" w:hAnsi="Times New Roman" w:cs="Times New Roman"/>
+          <w:noProof/>
+        </w:rPr>
         <w:drawing>
           <wp:anchor distT="0" distB="0" distL="114300" distR="114300" simplePos="0" relativeHeight="251661312" behindDoc="0" locked="0" layoutInCell="1" allowOverlap="1" wp14:anchorId="2F01A270" wp14:editId="656B1710">
             <wp:simplePos x="0" y="0"/>
@@ -335,7 +488,7 @@
                     <pic:cNvPicPr/>
                   </pic:nvPicPr>
                   <pic:blipFill>
-                    <a:blip r:embed="rId10" cstate="print">
+                    <a:blip r:embed="rId9" cstate="print">
                       <a:extLst>
                         <a:ext uri="{28A0092B-C50C-407E-A947-70E740481C1C}">
                           <a14:useLocalDpi xmlns:a14="http://schemas.microsoft.com/office/drawing/2010/main" val="0"/>
@@ -368,21 +521,122 @@
         </w:drawing>
       </w:r>
     </w:p>
-    <w:p/>
-    <w:p/>
-    <w:p/>
-    <w:p/>
-    <w:p/>
-    <w:p>
+    <w:p>
+      <w:pPr>
+        <w:rPr>
+          <w:rFonts w:ascii="Times New Roman" w:hAnsi="Times New Roman" w:cs="Times New Roman"/>
+        </w:rPr>
+      </w:pPr>
+    </w:p>
+    <w:p>
+      <w:pPr>
+        <w:rPr>
+          <w:rFonts w:ascii="Times New Roman" w:hAnsi="Times New Roman" w:cs="Times New Roman"/>
+        </w:rPr>
+      </w:pPr>
+    </w:p>
+    <w:p>
+      <w:pPr>
+        <w:rPr>
+          <w:rFonts w:ascii="Times New Roman" w:hAnsi="Times New Roman" w:cs="Times New Roman"/>
+        </w:rPr>
+      </w:pPr>
+    </w:p>
+    <w:p>
+      <w:pPr>
+        <w:rPr>
+          <w:rFonts w:ascii="Times New Roman" w:hAnsi="Times New Roman" w:cs="Times New Roman"/>
+        </w:rPr>
+      </w:pPr>
+    </w:p>
+    <w:p>
+      <w:pPr>
+        <w:rPr>
+          <w:rFonts w:ascii="Times New Roman" w:hAnsi="Times New Roman" w:cs="Times New Roman"/>
+        </w:rPr>
+      </w:pPr>
+    </w:p>
+    <w:p>
+      <w:pPr>
+        <w:rPr>
+          <w:rFonts w:ascii="Times New Roman" w:hAnsi="Times New Roman" w:cs="Times New Roman"/>
+        </w:rPr>
+      </w:pPr>
       <w:r>
+        <w:rPr>
+          <w:rFonts w:ascii="Times New Roman" w:hAnsi="Times New Roman" w:cs="Times New Roman"/>
+          <w:noProof/>
+        </w:rPr>
+        <w:lastRenderedPageBreak/>
         <w:drawing>
-          <wp:anchor distT="0" distB="0" distL="114300" distR="114300" simplePos="0" relativeHeight="251664384" behindDoc="0" locked="0" layoutInCell="1" allowOverlap="1" wp14:anchorId="3F72A1BC" wp14:editId="0221CABB">
+          <wp:anchor distT="0" distB="0" distL="114300" distR="114300" simplePos="0" relativeHeight="251663360" behindDoc="0" locked="0" layoutInCell="1" allowOverlap="1" wp14:anchorId="21396638" wp14:editId="60C1231F">
+            <wp:simplePos x="0" y="0"/>
+            <wp:positionH relativeFrom="column">
+              <wp:posOffset>2694428</wp:posOffset>
+            </wp:positionH>
+            <wp:positionV relativeFrom="paragraph">
+              <wp:posOffset>349</wp:posOffset>
+            </wp:positionV>
+            <wp:extent cx="2411095" cy="1728470"/>
+            <wp:effectExtent l="0" t="0" r="8255" b="5080"/>
+            <wp:wrapSquare wrapText="bothSides"/>
+            <wp:docPr id="1484942525" name="Imagen 1" descr="Interfaz de usuario gráfica, Aplicación&#10;&#10;El contenido generado por IA puede ser incorrecto."/>
+            <wp:cNvGraphicFramePr>
+              <a:graphicFrameLocks xmlns:a="http://schemas.openxmlformats.org/drawingml/2006/main" noChangeAspect="1"/>
+            </wp:cNvGraphicFramePr>
+            <a:graphic xmlns:a="http://schemas.openxmlformats.org/drawingml/2006/main">
+              <a:graphicData uri="http://schemas.openxmlformats.org/drawingml/2006/picture">
+                <pic:pic xmlns:pic="http://schemas.openxmlformats.org/drawingml/2006/picture">
+                  <pic:nvPicPr>
+                    <pic:cNvPr id="1484942525" name="Imagen 1" descr="Interfaz de usuario gráfica, Aplicación&#10;&#10;El contenido generado por IA puede ser incorrecto."/>
+                    <pic:cNvPicPr/>
+                  </pic:nvPicPr>
+                  <pic:blipFill>
+                    <a:blip r:embed="rId10" cstate="print">
+                      <a:extLst>
+                        <a:ext uri="{28A0092B-C50C-407E-A947-70E740481C1C}">
+                          <a14:useLocalDpi xmlns:a14="http://schemas.microsoft.com/office/drawing/2010/main" val="0"/>
+                        </a:ext>
+                      </a:extLst>
+                    </a:blip>
+                    <a:stretch>
+                      <a:fillRect/>
+                    </a:stretch>
+                  </pic:blipFill>
+                  <pic:spPr>
+                    <a:xfrm>
+                      <a:off x="0" y="0"/>
+                      <a:ext cx="2411095" cy="1728470"/>
+                    </a:xfrm>
+                    <a:prstGeom prst="rect">
+                      <a:avLst/>
+                    </a:prstGeom>
+                  </pic:spPr>
+                </pic:pic>
+              </a:graphicData>
+            </a:graphic>
+            <wp14:sizeRelH relativeFrom="margin">
+              <wp14:pctWidth>0</wp14:pctWidth>
+            </wp14:sizeRelH>
+            <wp14:sizeRelV relativeFrom="margin">
+              <wp14:pctHeight>0</wp14:pctHeight>
+            </wp14:sizeRelV>
+          </wp:anchor>
+        </w:drawing>
+      </w:r>
+      <w:r>
+        <w:rPr>
+          <w:rFonts w:ascii="Times New Roman" w:hAnsi="Times New Roman" w:cs="Times New Roman"/>
+          <w:noProof/>
+        </w:rPr>
+        <w:drawing>
+          <wp:anchor distT="0" distB="0" distL="114300" distR="114300" simplePos="0" relativeHeight="251664384" behindDoc="0" locked="0" layoutInCell="1" allowOverlap="1" wp14:anchorId="3F72A1BC" wp14:editId="1559431B">
             <wp:simplePos x="0" y="0"/>
             <wp:positionH relativeFrom="margin">
-              <wp:posOffset>-342777</wp:posOffset>
+              <wp:posOffset>-740472</wp:posOffset>
             </wp:positionH>
             <wp:positionV relativeFrom="paragraph">
-              <wp:posOffset>376637</wp:posOffset>
+              <wp:posOffset>21</wp:posOffset>
             </wp:positionV>
             <wp:extent cx="2484755" cy="2226945"/>
             <wp:effectExtent l="0" t="0" r="0" b="1905"/>
@@ -432,19 +686,93 @@
         </w:drawing>
       </w:r>
     </w:p>
-    <w:p/>
-    <w:p/>
-    <w:p/>
-    <w:p/>
-    <w:p/>
-    <w:p>
+    <w:p>
+      <w:pPr>
+        <w:rPr>
+          <w:rFonts w:ascii="Times New Roman" w:hAnsi="Times New Roman" w:cs="Times New Roman"/>
+        </w:rPr>
+      </w:pPr>
+    </w:p>
+    <w:p>
+      <w:pPr>
+        <w:rPr>
+          <w:rFonts w:ascii="Times New Roman" w:hAnsi="Times New Roman" w:cs="Times New Roman"/>
+        </w:rPr>
+      </w:pPr>
+    </w:p>
+    <w:p>
+      <w:pPr>
+        <w:rPr>
+          <w:rFonts w:ascii="Times New Roman" w:hAnsi="Times New Roman" w:cs="Times New Roman"/>
+        </w:rPr>
+      </w:pPr>
+    </w:p>
+    <w:p>
+      <w:pPr>
+        <w:rPr>
+          <w:rFonts w:ascii="Times New Roman" w:hAnsi="Times New Roman" w:cs="Times New Roman"/>
+        </w:rPr>
+      </w:pPr>
+    </w:p>
+    <w:p>
+      <w:pPr>
+        <w:rPr>
+          <w:rFonts w:ascii="Times New Roman" w:hAnsi="Times New Roman" w:cs="Times New Roman"/>
+        </w:rPr>
+      </w:pPr>
+    </w:p>
+    <w:p>
+      <w:pPr>
+        <w:rPr>
+          <w:rFonts w:ascii="Times New Roman" w:hAnsi="Times New Roman" w:cs="Times New Roman"/>
+        </w:rPr>
+      </w:pPr>
+    </w:p>
+    <w:p>
+      <w:pPr>
+        <w:rPr>
+          <w:rFonts w:ascii="Times New Roman" w:hAnsi="Times New Roman" w:cs="Times New Roman"/>
+        </w:rPr>
+      </w:pPr>
+    </w:p>
+    <w:p>
+      <w:pPr>
+        <w:rPr>
+          <w:rFonts w:ascii="Times New Roman" w:hAnsi="Times New Roman" w:cs="Times New Roman"/>
+        </w:rPr>
+      </w:pPr>
+    </w:p>
+    <w:p>
+      <w:pPr>
+        <w:rPr>
+          <w:rFonts w:ascii="Times New Roman" w:hAnsi="Times New Roman" w:cs="Times New Roman"/>
+        </w:rPr>
+      </w:pPr>
+    </w:p>
+    <w:p>
+      <w:pPr>
+        <w:rPr>
+          <w:rFonts w:ascii="Times New Roman" w:hAnsi="Times New Roman" w:cs="Times New Roman"/>
+        </w:rPr>
+      </w:pPr>
       <w:r>
-        <w:lastRenderedPageBreak/>
+        <w:rPr>
+          <w:rFonts w:ascii="Times New Roman" w:hAnsi="Times New Roman" w:cs="Times New Roman"/>
+        </w:rPr>
         <w:t>En este punto se logra ver el resultado exitoso.</w:t>
       </w:r>
     </w:p>
     <w:p>
+      <w:pPr>
+        <w:rPr>
+          <w:rFonts w:ascii="Times New Roman" w:hAnsi="Times New Roman" w:cs="Times New Roman"/>
+        </w:rPr>
+      </w:pPr>
       <w:r>
+        <w:rPr>
+          <w:rFonts w:ascii="Times New Roman" w:hAnsi="Times New Roman" w:cs="Times New Roman"/>
+          <w:noProof/>
+        </w:rPr>
         <w:drawing>
           <wp:inline distT="0" distB="0" distL="0" distR="0" wp14:anchorId="49E38C81" wp14:editId="3F1FE667">
             <wp:extent cx="3089787" cy="2058647"/>
@@ -482,7 +810,13 @@
         </w:drawing>
       </w:r>
     </w:p>
-    <w:p/>
+    <w:p>
+      <w:pPr>
+        <w:rPr>
+          <w:rFonts w:ascii="Times New Roman" w:hAnsi="Times New Roman" w:cs="Times New Roman"/>
+        </w:rPr>
+      </w:pPr>
+    </w:p>
     <w:p>
       <w:pPr>
         <w:pStyle w:val="Prrafodelista"/>
@@ -490,13 +824,686 @@
           <w:ilvl w:val="0"/>
           <w:numId w:val="1"/>
         </w:numPr>
+        <w:rPr>
+          <w:rFonts w:ascii="Times New Roman" w:hAnsi="Times New Roman" w:cs="Times New Roman"/>
+        </w:rPr>
       </w:pPr>
       <w:r>
+        <w:rPr>
+          <w:rFonts w:ascii="Times New Roman" w:hAnsi="Times New Roman" w:cs="Times New Roman"/>
+        </w:rPr>
+        <w:drawing>
+          <wp:anchor distT="0" distB="0" distL="114300" distR="114300" simplePos="0" relativeHeight="251666432" behindDoc="0" locked="0" layoutInCell="1" allowOverlap="1" wp14:anchorId="5C23807D" wp14:editId="384F4EBD">
+            <wp:simplePos x="0" y="0"/>
+            <wp:positionH relativeFrom="column">
+              <wp:posOffset>2776220</wp:posOffset>
+            </wp:positionH>
+            <wp:positionV relativeFrom="paragraph">
+              <wp:posOffset>285750</wp:posOffset>
+            </wp:positionV>
+            <wp:extent cx="2681605" cy="2035175"/>
+            <wp:effectExtent l="0" t="0" r="4445" b="3175"/>
+            <wp:wrapSquare wrapText="bothSides"/>
+            <wp:docPr id="1263566579" name="Imagen 1" descr="Interfaz de usuario gráfica, Aplicación&#10;&#10;El contenido generado por IA puede ser incorrecto."/>
+            <wp:cNvGraphicFramePr>
+              <a:graphicFrameLocks xmlns:a="http://schemas.openxmlformats.org/drawingml/2006/main" noChangeAspect="1"/>
+            </wp:cNvGraphicFramePr>
+            <a:graphic xmlns:a="http://schemas.openxmlformats.org/drawingml/2006/main">
+              <a:graphicData uri="http://schemas.openxmlformats.org/drawingml/2006/picture">
+                <pic:pic xmlns:pic="http://schemas.openxmlformats.org/drawingml/2006/picture">
+                  <pic:nvPicPr>
+                    <pic:cNvPr id="1263566579" name="Imagen 1" descr="Interfaz de usuario gráfica, Aplicación&#10;&#10;El contenido generado por IA puede ser incorrecto."/>
+                    <pic:cNvPicPr/>
+                  </pic:nvPicPr>
+                  <pic:blipFill>
+                    <a:blip r:embed="rId13" cstate="print">
+                      <a:extLst>
+                        <a:ext uri="{28A0092B-C50C-407E-A947-70E740481C1C}">
+                          <a14:useLocalDpi xmlns:a14="http://schemas.microsoft.com/office/drawing/2010/main" val="0"/>
+                        </a:ext>
+                      </a:extLst>
+                    </a:blip>
+                    <a:stretch>
+                      <a:fillRect/>
+                    </a:stretch>
+                  </pic:blipFill>
+                  <pic:spPr>
+                    <a:xfrm>
+                      <a:off x="0" y="0"/>
+                      <a:ext cx="2681605" cy="2035175"/>
+                    </a:xfrm>
+                    <a:prstGeom prst="rect">
+                      <a:avLst/>
+                    </a:prstGeom>
+                  </pic:spPr>
+                </pic:pic>
+              </a:graphicData>
+            </a:graphic>
+            <wp14:sizeRelH relativeFrom="margin">
+              <wp14:pctWidth>0</wp14:pctWidth>
+            </wp14:sizeRelH>
+            <wp14:sizeRelV relativeFrom="margin">
+              <wp14:pctHeight>0</wp14:pctHeight>
+            </wp14:sizeRelV>
+          </wp:anchor>
+        </w:drawing>
+      </w:r>
+      <w:r>
+        <w:rPr>
+          <w:rFonts w:ascii="Times New Roman" w:hAnsi="Times New Roman" w:cs="Times New Roman"/>
+        </w:rPr>
+        <w:drawing>
+          <wp:anchor distT="0" distB="0" distL="114300" distR="114300" simplePos="0" relativeHeight="251665408" behindDoc="0" locked="0" layoutInCell="1" allowOverlap="1" wp14:anchorId="39252559" wp14:editId="54756FD0">
+            <wp:simplePos x="0" y="0"/>
+            <wp:positionH relativeFrom="column">
+              <wp:posOffset>-298143</wp:posOffset>
+            </wp:positionH>
+            <wp:positionV relativeFrom="paragraph">
+              <wp:posOffset>285969</wp:posOffset>
+            </wp:positionV>
+            <wp:extent cx="2878126" cy="2057400"/>
+            <wp:effectExtent l="0" t="0" r="0" b="0"/>
+            <wp:wrapSquare wrapText="bothSides"/>
+            <wp:docPr id="74943174" name="Imagen 1" descr="Interfaz de usuario gráfica, Aplicación&#10;&#10;El contenido generado por IA puede ser incorrecto."/>
+            <wp:cNvGraphicFramePr>
+              <a:graphicFrameLocks xmlns:a="http://schemas.openxmlformats.org/drawingml/2006/main" noChangeAspect="1"/>
+            </wp:cNvGraphicFramePr>
+            <a:graphic xmlns:a="http://schemas.openxmlformats.org/drawingml/2006/main">
+              <a:graphicData uri="http://schemas.openxmlformats.org/drawingml/2006/picture">
+                <pic:pic xmlns:pic="http://schemas.openxmlformats.org/drawingml/2006/picture">
+                  <pic:nvPicPr>
+                    <pic:cNvPr id="74943174" name="Imagen 1" descr="Interfaz de usuario gráfica, Aplicación&#10;&#10;El contenido generado por IA puede ser incorrecto."/>
+                    <pic:cNvPicPr/>
+                  </pic:nvPicPr>
+                  <pic:blipFill>
+                    <a:blip r:embed="rId14" cstate="print">
+                      <a:extLst>
+                        <a:ext uri="{28A0092B-C50C-407E-A947-70E740481C1C}">
+                          <a14:useLocalDpi xmlns:a14="http://schemas.microsoft.com/office/drawing/2010/main" val="0"/>
+                        </a:ext>
+                      </a:extLst>
+                    </a:blip>
+                    <a:stretch>
+                      <a:fillRect/>
+                    </a:stretch>
+                  </pic:blipFill>
+                  <pic:spPr>
+                    <a:xfrm>
+                      <a:off x="0" y="0"/>
+                      <a:ext cx="2878126" cy="2057400"/>
+                    </a:xfrm>
+                    <a:prstGeom prst="rect">
+                      <a:avLst/>
+                    </a:prstGeom>
+                  </pic:spPr>
+                </pic:pic>
+              </a:graphicData>
+            </a:graphic>
+          </wp:anchor>
+        </w:drawing>
+      </w:r>
+      <w:r>
+        <w:rPr>
+          <w:rFonts w:ascii="Times New Roman" w:hAnsi="Times New Roman" w:cs="Times New Roman"/>
+        </w:rPr>
         <w:t>Se continua desde el paso 7.</w:t>
       </w:r>
     </w:p>
-    <w:p/>
-    <w:p/>
+    <w:p>
+      <w:pPr>
+        <w:rPr>
+          <w:rFonts w:ascii="Times New Roman" w:hAnsi="Times New Roman" w:cs="Times New Roman"/>
+        </w:rPr>
+      </w:pPr>
+    </w:p>
+    <w:p>
+      <w:pPr>
+        <w:rPr>
+          <w:rFonts w:ascii="Times New Roman" w:hAnsi="Times New Roman" w:cs="Times New Roman"/>
+        </w:rPr>
+      </w:pPr>
+      <w:r>
+        <w:rPr>
+          <w:rFonts w:ascii="Times New Roman" w:hAnsi="Times New Roman" w:cs="Times New Roman"/>
+        </w:rPr>
+        <w:lastRenderedPageBreak/>
+        <w:drawing>
+          <wp:anchor distT="0" distB="0" distL="114300" distR="114300" simplePos="0" relativeHeight="251667456" behindDoc="0" locked="0" layoutInCell="1" allowOverlap="1" wp14:anchorId="2473F48F" wp14:editId="0621A9A2">
+            <wp:simplePos x="0" y="0"/>
+            <wp:positionH relativeFrom="column">
+              <wp:posOffset>-210595</wp:posOffset>
+            </wp:positionH>
+            <wp:positionV relativeFrom="paragraph">
+              <wp:posOffset>87651</wp:posOffset>
+            </wp:positionV>
+            <wp:extent cx="2764790" cy="2292985"/>
+            <wp:effectExtent l="0" t="0" r="0" b="0"/>
+            <wp:wrapSquare wrapText="bothSides"/>
+            <wp:docPr id="1323178477" name="Imagen 1" descr="Interfaz de usuario gráfica, Aplicación&#10;&#10;El contenido generado por IA puede ser incorrecto."/>
+            <wp:cNvGraphicFramePr>
+              <a:graphicFrameLocks xmlns:a="http://schemas.openxmlformats.org/drawingml/2006/main" noChangeAspect="1"/>
+            </wp:cNvGraphicFramePr>
+            <a:graphic xmlns:a="http://schemas.openxmlformats.org/drawingml/2006/main">
+              <a:graphicData uri="http://schemas.openxmlformats.org/drawingml/2006/picture">
+                <pic:pic xmlns:pic="http://schemas.openxmlformats.org/drawingml/2006/picture">
+                  <pic:nvPicPr>
+                    <pic:cNvPr id="1323178477" name="Imagen 1" descr="Interfaz de usuario gráfica, Aplicación&#10;&#10;El contenido generado por IA puede ser incorrecto."/>
+                    <pic:cNvPicPr/>
+                  </pic:nvPicPr>
+                  <pic:blipFill>
+                    <a:blip r:embed="rId15" cstate="print">
+                      <a:extLst>
+                        <a:ext uri="{28A0092B-C50C-407E-A947-70E740481C1C}">
+                          <a14:useLocalDpi xmlns:a14="http://schemas.microsoft.com/office/drawing/2010/main" val="0"/>
+                        </a:ext>
+                      </a:extLst>
+                    </a:blip>
+                    <a:stretch>
+                      <a:fillRect/>
+                    </a:stretch>
+                  </pic:blipFill>
+                  <pic:spPr>
+                    <a:xfrm>
+                      <a:off x="0" y="0"/>
+                      <a:ext cx="2764790" cy="2292985"/>
+                    </a:xfrm>
+                    <a:prstGeom prst="rect">
+                      <a:avLst/>
+                    </a:prstGeom>
+                  </pic:spPr>
+                </pic:pic>
+              </a:graphicData>
+            </a:graphic>
+            <wp14:sizeRelH relativeFrom="margin">
+              <wp14:pctWidth>0</wp14:pctWidth>
+            </wp14:sizeRelH>
+            <wp14:sizeRelV relativeFrom="margin">
+              <wp14:pctHeight>0</wp14:pctHeight>
+            </wp14:sizeRelV>
+          </wp:anchor>
+        </w:drawing>
+      </w:r>
+    </w:p>
+    <w:p>
+      <w:pPr>
+        <w:rPr>
+          <w:rFonts w:ascii="Times New Roman" w:hAnsi="Times New Roman" w:cs="Times New Roman"/>
+        </w:rPr>
+      </w:pPr>
+    </w:p>
+    <w:p>
+      <w:pPr>
+        <w:rPr>
+          <w:rFonts w:ascii="Times New Roman" w:hAnsi="Times New Roman" w:cs="Times New Roman"/>
+        </w:rPr>
+      </w:pPr>
+    </w:p>
+    <w:p>
+      <w:pPr>
+        <w:rPr>
+          <w:rFonts w:ascii="Times New Roman" w:hAnsi="Times New Roman" w:cs="Times New Roman"/>
+        </w:rPr>
+      </w:pPr>
+    </w:p>
+    <w:p>
+      <w:pPr>
+        <w:rPr>
+          <w:rFonts w:ascii="Times New Roman" w:hAnsi="Times New Roman" w:cs="Times New Roman"/>
+        </w:rPr>
+      </w:pPr>
+    </w:p>
+    <w:p>
+      <w:pPr>
+        <w:rPr>
+          <w:rFonts w:ascii="Times New Roman" w:hAnsi="Times New Roman" w:cs="Times New Roman"/>
+        </w:rPr>
+      </w:pPr>
+    </w:p>
+    <w:p>
+      <w:pPr>
+        <w:rPr>
+          <w:rFonts w:ascii="Times New Roman" w:hAnsi="Times New Roman" w:cs="Times New Roman"/>
+        </w:rPr>
+      </w:pPr>
+    </w:p>
+    <w:p>
+      <w:pPr>
+        <w:rPr>
+          <w:rFonts w:ascii="Times New Roman" w:hAnsi="Times New Roman" w:cs="Times New Roman"/>
+        </w:rPr>
+      </w:pPr>
+    </w:p>
+    <w:p>
+      <w:pPr>
+        <w:rPr>
+          <w:rFonts w:ascii="Times New Roman" w:hAnsi="Times New Roman" w:cs="Times New Roman"/>
+        </w:rPr>
+      </w:pPr>
+    </w:p>
+    <w:p>
+      <w:pPr>
+        <w:pStyle w:val="Prrafodelista"/>
+        <w:numPr>
+          <w:ilvl w:val="0"/>
+          <w:numId w:val="1"/>
+        </w:numPr>
+        <w:rPr>
+          <w:rFonts w:ascii="Times New Roman" w:hAnsi="Times New Roman" w:cs="Times New Roman"/>
+        </w:rPr>
+      </w:pPr>
+      <w:r>
+        <w:rPr>
+          <w:rFonts w:ascii="Times New Roman" w:hAnsi="Times New Roman" w:cs="Times New Roman"/>
+        </w:rPr>
+        <w:t>Continuamos desde el paso 10, se implementó el conocer qué tipo de vehículo es al ingresar la placa.</w:t>
+      </w:r>
+    </w:p>
+    <w:p>
+      <w:pPr>
+        <w:rPr>
+          <w:rFonts w:ascii="Times New Roman" w:hAnsi="Times New Roman" w:cs="Times New Roman"/>
+        </w:rPr>
+      </w:pPr>
+      <w:r>
+        <w:rPr>
+          <w:rFonts w:ascii="Times New Roman" w:hAnsi="Times New Roman" w:cs="Times New Roman"/>
+        </w:rPr>
+        <w:drawing>
+          <wp:anchor distT="0" distB="0" distL="114300" distR="114300" simplePos="0" relativeHeight="251670528" behindDoc="0" locked="0" layoutInCell="1" allowOverlap="1" wp14:anchorId="19711706" wp14:editId="4CC83440">
+            <wp:simplePos x="0" y="0"/>
+            <wp:positionH relativeFrom="column">
+              <wp:posOffset>-556240</wp:posOffset>
+            </wp:positionH>
+            <wp:positionV relativeFrom="paragraph">
+              <wp:posOffset>2713724</wp:posOffset>
+            </wp:positionV>
+            <wp:extent cx="3040130" cy="2632587"/>
+            <wp:effectExtent l="0" t="0" r="8255" b="0"/>
+            <wp:wrapSquare wrapText="bothSides"/>
+            <wp:docPr id="1625792543" name="Imagen 1" descr="Interfaz de usuario gráfica, Aplicación&#10;&#10;El contenido generado por IA puede ser incorrecto."/>
+            <wp:cNvGraphicFramePr>
+              <a:graphicFrameLocks xmlns:a="http://schemas.openxmlformats.org/drawingml/2006/main" noChangeAspect="1"/>
+            </wp:cNvGraphicFramePr>
+            <a:graphic xmlns:a="http://schemas.openxmlformats.org/drawingml/2006/main">
+              <a:graphicData uri="http://schemas.openxmlformats.org/drawingml/2006/picture">
+                <pic:pic xmlns:pic="http://schemas.openxmlformats.org/drawingml/2006/picture">
+                  <pic:nvPicPr>
+                    <pic:cNvPr id="1625792543" name="Imagen 1" descr="Interfaz de usuario gráfica, Aplicación&#10;&#10;El contenido generado por IA puede ser incorrecto."/>
+                    <pic:cNvPicPr/>
+                  </pic:nvPicPr>
+                  <pic:blipFill>
+                    <a:blip r:embed="rId16" cstate="print">
+                      <a:extLst>
+                        <a:ext uri="{28A0092B-C50C-407E-A947-70E740481C1C}">
+                          <a14:useLocalDpi xmlns:a14="http://schemas.microsoft.com/office/drawing/2010/main" val="0"/>
+                        </a:ext>
+                      </a:extLst>
+                    </a:blip>
+                    <a:stretch>
+                      <a:fillRect/>
+                    </a:stretch>
+                  </pic:blipFill>
+                  <pic:spPr>
+                    <a:xfrm>
+                      <a:off x="0" y="0"/>
+                      <a:ext cx="3040130" cy="2632587"/>
+                    </a:xfrm>
+                    <a:prstGeom prst="rect">
+                      <a:avLst/>
+                    </a:prstGeom>
+                  </pic:spPr>
+                </pic:pic>
+              </a:graphicData>
+            </a:graphic>
+          </wp:anchor>
+        </w:drawing>
+      </w:r>
+      <w:r>
+        <w:rPr>
+          <w:rFonts w:ascii="Times New Roman" w:hAnsi="Times New Roman" w:cs="Times New Roman"/>
+        </w:rPr>
+        <w:drawing>
+          <wp:anchor distT="0" distB="0" distL="114300" distR="114300" simplePos="0" relativeHeight="251668480" behindDoc="0" locked="0" layoutInCell="1" allowOverlap="1" wp14:anchorId="271CB148" wp14:editId="75E708CB">
+            <wp:simplePos x="0" y="0"/>
+            <wp:positionH relativeFrom="column">
+              <wp:posOffset>-504149</wp:posOffset>
+            </wp:positionH>
+            <wp:positionV relativeFrom="paragraph">
+              <wp:posOffset>0</wp:posOffset>
+            </wp:positionV>
+            <wp:extent cx="3122152" cy="2499851"/>
+            <wp:effectExtent l="0" t="0" r="2540" b="0"/>
+            <wp:wrapSquare wrapText="bothSides"/>
+            <wp:docPr id="28167257" name="Imagen 1" descr="Interfaz de usuario gráfica, Aplicación&#10;&#10;El contenido generado por IA puede ser incorrecto."/>
+            <wp:cNvGraphicFramePr>
+              <a:graphicFrameLocks xmlns:a="http://schemas.openxmlformats.org/drawingml/2006/main" noChangeAspect="1"/>
+            </wp:cNvGraphicFramePr>
+            <a:graphic xmlns:a="http://schemas.openxmlformats.org/drawingml/2006/main">
+              <a:graphicData uri="http://schemas.openxmlformats.org/drawingml/2006/picture">
+                <pic:pic xmlns:pic="http://schemas.openxmlformats.org/drawingml/2006/picture">
+                  <pic:nvPicPr>
+                    <pic:cNvPr id="28167257" name="Imagen 1" descr="Interfaz de usuario gráfica, Aplicación&#10;&#10;El contenido generado por IA puede ser incorrecto."/>
+                    <pic:cNvPicPr/>
+                  </pic:nvPicPr>
+                  <pic:blipFill>
+                    <a:blip r:embed="rId17" cstate="print">
+                      <a:extLst>
+                        <a:ext uri="{28A0092B-C50C-407E-A947-70E740481C1C}">
+                          <a14:useLocalDpi xmlns:a14="http://schemas.microsoft.com/office/drawing/2010/main" val="0"/>
+                        </a:ext>
+                      </a:extLst>
+                    </a:blip>
+                    <a:stretch>
+                      <a:fillRect/>
+                    </a:stretch>
+                  </pic:blipFill>
+                  <pic:spPr>
+                    <a:xfrm>
+                      <a:off x="0" y="0"/>
+                      <a:ext cx="3122152" cy="2499851"/>
+                    </a:xfrm>
+                    <a:prstGeom prst="rect">
+                      <a:avLst/>
+                    </a:prstGeom>
+                  </pic:spPr>
+                </pic:pic>
+              </a:graphicData>
+            </a:graphic>
+          </wp:anchor>
+        </w:drawing>
+      </w:r>
+      <w:r>
+        <w:rPr>
+          <w:rFonts w:ascii="Times New Roman" w:hAnsi="Times New Roman" w:cs="Times New Roman"/>
+        </w:rPr>
+        <w:drawing>
+          <wp:anchor distT="0" distB="0" distL="114300" distR="114300" simplePos="0" relativeHeight="251669504" behindDoc="0" locked="0" layoutInCell="1" allowOverlap="1" wp14:anchorId="6DB0F41C" wp14:editId="2BB5BB81">
+            <wp:simplePos x="0" y="0"/>
+            <wp:positionH relativeFrom="column">
+              <wp:posOffset>2738858</wp:posOffset>
+            </wp:positionH>
+            <wp:positionV relativeFrom="paragraph">
+              <wp:posOffset>82</wp:posOffset>
+            </wp:positionV>
+            <wp:extent cx="2898140" cy="2558415"/>
+            <wp:effectExtent l="0" t="0" r="0" b="0"/>
+            <wp:wrapSquare wrapText="bothSides"/>
+            <wp:docPr id="949604714" name="Imagen 1" descr="Interfaz de usuario gráfica, Aplicación&#10;&#10;El contenido generado por IA puede ser incorrecto."/>
+            <wp:cNvGraphicFramePr>
+              <a:graphicFrameLocks xmlns:a="http://schemas.openxmlformats.org/drawingml/2006/main" noChangeAspect="1"/>
+            </wp:cNvGraphicFramePr>
+            <a:graphic xmlns:a="http://schemas.openxmlformats.org/drawingml/2006/main">
+              <a:graphicData uri="http://schemas.openxmlformats.org/drawingml/2006/picture">
+                <pic:pic xmlns:pic="http://schemas.openxmlformats.org/drawingml/2006/picture">
+                  <pic:nvPicPr>
+                    <pic:cNvPr id="949604714" name="Imagen 1" descr="Interfaz de usuario gráfica, Aplicación&#10;&#10;El contenido generado por IA puede ser incorrecto."/>
+                    <pic:cNvPicPr/>
+                  </pic:nvPicPr>
+                  <pic:blipFill>
+                    <a:blip r:embed="rId18" cstate="print">
+                      <a:extLst>
+                        <a:ext uri="{28A0092B-C50C-407E-A947-70E740481C1C}">
+                          <a14:useLocalDpi xmlns:a14="http://schemas.microsoft.com/office/drawing/2010/main" val="0"/>
+                        </a:ext>
+                      </a:extLst>
+                    </a:blip>
+                    <a:stretch>
+                      <a:fillRect/>
+                    </a:stretch>
+                  </pic:blipFill>
+                  <pic:spPr>
+                    <a:xfrm>
+                      <a:off x="0" y="0"/>
+                      <a:ext cx="2898140" cy="2558415"/>
+                    </a:xfrm>
+                    <a:prstGeom prst="rect">
+                      <a:avLst/>
+                    </a:prstGeom>
+                  </pic:spPr>
+                </pic:pic>
+              </a:graphicData>
+            </a:graphic>
+            <wp14:sizeRelH relativeFrom="margin">
+              <wp14:pctWidth>0</wp14:pctWidth>
+            </wp14:sizeRelH>
+            <wp14:sizeRelV relativeFrom="margin">
+              <wp14:pctHeight>0</wp14:pctHeight>
+            </wp14:sizeRelV>
+          </wp:anchor>
+        </w:drawing>
+      </w:r>
+    </w:p>
+    <w:p>
+      <w:pPr>
+        <w:rPr>
+          <w:rFonts w:ascii="Times New Roman" w:hAnsi="Times New Roman" w:cs="Times New Roman"/>
+        </w:rPr>
+      </w:pPr>
+    </w:p>
+    <w:p>
+      <w:pPr>
+        <w:rPr>
+          <w:rFonts w:ascii="Times New Roman" w:hAnsi="Times New Roman" w:cs="Times New Roman"/>
+        </w:rPr>
+      </w:pPr>
+    </w:p>
+    <w:p>
+      <w:pPr>
+        <w:rPr>
+          <w:rFonts w:ascii="Times New Roman" w:hAnsi="Times New Roman" w:cs="Times New Roman"/>
+        </w:rPr>
+      </w:pPr>
+    </w:p>
+    <w:p>
+      <w:pPr>
+        <w:rPr>
+          <w:rFonts w:ascii="Times New Roman" w:hAnsi="Times New Roman" w:cs="Times New Roman"/>
+        </w:rPr>
+      </w:pPr>
+    </w:p>
+    <w:p>
+      <w:pPr>
+        <w:rPr>
+          <w:rFonts w:ascii="Times New Roman" w:hAnsi="Times New Roman" w:cs="Times New Roman"/>
+        </w:rPr>
+      </w:pPr>
+    </w:p>
+    <w:p>
+      <w:pPr>
+        <w:rPr>
+          <w:rFonts w:ascii="Times New Roman" w:hAnsi="Times New Roman" w:cs="Times New Roman"/>
+        </w:rPr>
+      </w:pPr>
+    </w:p>
+    <w:p>
+      <w:pPr>
+        <w:rPr>
+          <w:rFonts w:ascii="Times New Roman" w:hAnsi="Times New Roman" w:cs="Times New Roman"/>
+        </w:rPr>
+      </w:pPr>
+    </w:p>
+    <w:p>
+      <w:pPr>
+        <w:rPr>
+          <w:rFonts w:ascii="Times New Roman" w:hAnsi="Times New Roman" w:cs="Times New Roman"/>
+        </w:rPr>
+      </w:pPr>
+    </w:p>
+    <w:p>
+      <w:pPr>
+        <w:rPr>
+          <w:rFonts w:ascii="Times New Roman" w:hAnsi="Times New Roman" w:cs="Times New Roman"/>
+        </w:rPr>
+      </w:pPr>
+    </w:p>
+    <w:p>
+      <w:pPr>
+        <w:rPr>
+          <w:rFonts w:ascii="Times New Roman" w:hAnsi="Times New Roman" w:cs="Times New Roman"/>
+        </w:rPr>
+      </w:pPr>
+    </w:p>
+    <w:p>
+      <w:pPr>
+        <w:rPr>
+          <w:rFonts w:ascii="Times New Roman" w:hAnsi="Times New Roman" w:cs="Times New Roman"/>
+        </w:rPr>
+      </w:pPr>
+    </w:p>
+    <w:p>
+      <w:pPr>
+        <w:rPr>
+          <w:rFonts w:ascii="Times New Roman" w:hAnsi="Times New Roman" w:cs="Times New Roman"/>
+        </w:rPr>
+      </w:pPr>
+    </w:p>
+    <w:p>
+      <w:pPr>
+        <w:rPr>
+          <w:rFonts w:ascii="Times New Roman" w:hAnsi="Times New Roman" w:cs="Times New Roman"/>
+        </w:rPr>
+      </w:pPr>
+    </w:p>
+    <w:p>
+      <w:pPr>
+        <w:pStyle w:val="Prrafodelista"/>
+        <w:numPr>
+          <w:ilvl w:val="0"/>
+          <w:numId w:val="1"/>
+        </w:numPr>
+        <w:rPr>
+          <w:rFonts w:ascii="Times New Roman" w:hAnsi="Times New Roman" w:cs="Times New Roman"/>
+        </w:rPr>
+      </w:pPr>
+      <w:r>
+        <w:rPr>
+          <w:rFonts w:ascii="Times New Roman" w:hAnsi="Times New Roman" w:cs="Times New Roman"/>
+        </w:rPr>
+        <w:t>Para dar como finalizado, se termino de agregar el saber el día que puede circular el vehículo, con el pico y placa, también se agregó un botón para limpiar los datos.</w:t>
+      </w:r>
+    </w:p>
+    <w:p>
+      <w:pPr>
+        <w:ind w:left="360"/>
+        <w:rPr>
+          <w:rFonts w:ascii="Times New Roman" w:hAnsi="Times New Roman" w:cs="Times New Roman"/>
+        </w:rPr>
+      </w:pPr>
+      <w:r>
+        <w:rPr>
+          <w:rFonts w:ascii="Times New Roman" w:hAnsi="Times New Roman" w:cs="Times New Roman"/>
+        </w:rPr>
+        <w:drawing>
+          <wp:anchor distT="0" distB="0" distL="114300" distR="114300" simplePos="0" relativeHeight="251671552" behindDoc="0" locked="0" layoutInCell="1" allowOverlap="1" wp14:anchorId="38DF6607" wp14:editId="6BE23967">
+            <wp:simplePos x="0" y="0"/>
+            <wp:positionH relativeFrom="column">
+              <wp:posOffset>-276430</wp:posOffset>
+            </wp:positionH>
+            <wp:positionV relativeFrom="paragraph">
+              <wp:posOffset>339766</wp:posOffset>
+            </wp:positionV>
+            <wp:extent cx="2902585" cy="2639695"/>
+            <wp:effectExtent l="0" t="0" r="0" b="8255"/>
+            <wp:wrapSquare wrapText="bothSides"/>
+            <wp:docPr id="254814274" name="Imagen 1" descr="Interfaz de usuario gráfica, Aplicación&#10;&#10;El contenido generado por IA puede ser incorrecto."/>
+            <wp:cNvGraphicFramePr>
+              <a:graphicFrameLocks xmlns:a="http://schemas.openxmlformats.org/drawingml/2006/main" noChangeAspect="1"/>
+            </wp:cNvGraphicFramePr>
+            <a:graphic xmlns:a="http://schemas.openxmlformats.org/drawingml/2006/main">
+              <a:graphicData uri="http://schemas.openxmlformats.org/drawingml/2006/picture">
+                <pic:pic xmlns:pic="http://schemas.openxmlformats.org/drawingml/2006/picture">
+                  <pic:nvPicPr>
+                    <pic:cNvPr id="254814274" name="Imagen 1" descr="Interfaz de usuario gráfica, Aplicación&#10;&#10;El contenido generado por IA puede ser incorrecto."/>
+                    <pic:cNvPicPr/>
+                  </pic:nvPicPr>
+                  <pic:blipFill>
+                    <a:blip r:embed="rId19" cstate="print">
+                      <a:extLst>
+                        <a:ext uri="{28A0092B-C50C-407E-A947-70E740481C1C}">
+                          <a14:useLocalDpi xmlns:a14="http://schemas.microsoft.com/office/drawing/2010/main" val="0"/>
+                        </a:ext>
+                      </a:extLst>
+                    </a:blip>
+                    <a:stretch>
+                      <a:fillRect/>
+                    </a:stretch>
+                  </pic:blipFill>
+                  <pic:spPr>
+                    <a:xfrm>
+                      <a:off x="0" y="0"/>
+                      <a:ext cx="2902585" cy="2639695"/>
+                    </a:xfrm>
+                    <a:prstGeom prst="rect">
+                      <a:avLst/>
+                    </a:prstGeom>
+                  </pic:spPr>
+                </pic:pic>
+              </a:graphicData>
+            </a:graphic>
+            <wp14:sizeRelH relativeFrom="margin">
+              <wp14:pctWidth>0</wp14:pctWidth>
+            </wp14:sizeRelH>
+            <wp14:sizeRelV relativeFrom="margin">
+              <wp14:pctHeight>0</wp14:pctHeight>
+            </wp14:sizeRelV>
+          </wp:anchor>
+        </w:drawing>
+      </w:r>
+      <w:r>
+        <w:rPr>
+          <w:rFonts w:ascii="Times New Roman" w:hAnsi="Times New Roman" w:cs="Times New Roman"/>
+        </w:rPr>
+        <w:drawing>
+          <wp:anchor distT="0" distB="0" distL="114300" distR="114300" simplePos="0" relativeHeight="251672576" behindDoc="0" locked="0" layoutInCell="1" allowOverlap="1" wp14:anchorId="5D005217" wp14:editId="4ABA65DA">
+            <wp:simplePos x="0" y="0"/>
+            <wp:positionH relativeFrom="column">
+              <wp:posOffset>2938493</wp:posOffset>
+            </wp:positionH>
+            <wp:positionV relativeFrom="paragraph">
+              <wp:posOffset>43590</wp:posOffset>
+            </wp:positionV>
+            <wp:extent cx="2758794" cy="2521974"/>
+            <wp:effectExtent l="0" t="0" r="3810" b="0"/>
+            <wp:wrapSquare wrapText="bothSides"/>
+            <wp:docPr id="928867068" name="Imagen 1" descr="Interfaz de usuario gráfica, Aplicación&#10;&#10;El contenido generado por IA puede ser incorrecto."/>
+            <wp:cNvGraphicFramePr>
+              <a:graphicFrameLocks xmlns:a="http://schemas.openxmlformats.org/drawingml/2006/main" noChangeAspect="1"/>
+            </wp:cNvGraphicFramePr>
+            <a:graphic xmlns:a="http://schemas.openxmlformats.org/drawingml/2006/main">
+              <a:graphicData uri="http://schemas.openxmlformats.org/drawingml/2006/picture">
+                <pic:pic xmlns:pic="http://schemas.openxmlformats.org/drawingml/2006/picture">
+                  <pic:nvPicPr>
+                    <pic:cNvPr id="928867068" name="Imagen 1" descr="Interfaz de usuario gráfica, Aplicación&#10;&#10;El contenido generado por IA puede ser incorrecto."/>
+                    <pic:cNvPicPr/>
+                  </pic:nvPicPr>
+                  <pic:blipFill>
+                    <a:blip r:embed="rId20" cstate="print">
+                      <a:extLst>
+                        <a:ext uri="{28A0092B-C50C-407E-A947-70E740481C1C}">
+                          <a14:useLocalDpi xmlns:a14="http://schemas.microsoft.com/office/drawing/2010/main" val="0"/>
+                        </a:ext>
+                      </a:extLst>
+                    </a:blip>
+                    <a:stretch>
+                      <a:fillRect/>
+                    </a:stretch>
+                  </pic:blipFill>
+                  <pic:spPr>
+                    <a:xfrm>
+                      <a:off x="0" y="0"/>
+                      <a:ext cx="2758794" cy="2521974"/>
+                    </a:xfrm>
+                    <a:prstGeom prst="rect">
+                      <a:avLst/>
+                    </a:prstGeom>
+                  </pic:spPr>
+                </pic:pic>
+              </a:graphicData>
+            </a:graphic>
+          </wp:anchor>
+        </w:drawing>
+      </w:r>
+    </w:p>
     <w:sectPr>
       <w:pgSz w:w="11906" w:h="16838"/>
       <w:pgMar w:top="1417" w:right="1701" w:bottom="1417" w:left="1701" w:header="708" w:footer="708" w:gutter="0"/>

</xml_diff>